<commit_message>
add Protokoll nr. 5
</commit_message>
<xml_diff>
--- a/Dokumente/Termine und Protokolle/5_10.10.2018_ITMeeting.docx
+++ b/Dokumente/Termine und Protokolle/5_10.10.2018_ITMeeting.docx
@@ -10,7 +10,7 @@
         <mc:AlternateContent>
           <mc:Choice Requires="wps">
             <w:drawing>
-              <wp:anchor distT="45720" distB="45720" distL="114300" distR="114300" simplePos="0" relativeHeight="251658240" behindDoc="0" locked="0" layoutInCell="1" allowOverlap="1" wp14:anchorId="0CDE4DDC" wp14:editId="688F8BCD">
+              <wp:anchor distT="45720" distB="45720" distL="114300" distR="114300" simplePos="0" relativeHeight="251656704" behindDoc="0" locked="0" layoutInCell="1" allowOverlap="1" wp14:anchorId="0CDE4DDC" wp14:editId="688F8BCD">
                 <wp:simplePos x="0" y="0"/>
                 <wp:positionH relativeFrom="margin">
                   <wp:align>right</wp:align>
@@ -57,15 +57,75 @@
                             <w:r>
                               <w:t>Leitung:</w:t>
                             </w:r>
+                            <w:r>
+                              <w:t xml:space="preserve"> Steven </w:t>
+                            </w:r>
+                            <w:proofErr w:type="spellStart"/>
+                            <w:r>
+                              <w:t>Jonscher</w:t>
+                            </w:r>
+                            <w:proofErr w:type="spellEnd"/>
                           </w:p>
                           <w:p>
                             <w:r>
                               <w:t>Teilnehmer:</w:t>
                             </w:r>
+                            <w:r>
+                              <w:t xml:space="preserve"> </w:t>
+                            </w:r>
+                            <w:r>
+                              <w:t xml:space="preserve">Glen Wider, Finn </w:t>
+                            </w:r>
+                            <w:proofErr w:type="spellStart"/>
+                            <w:r>
+                              <w:t>Mecke</w:t>
+                            </w:r>
+                            <w:proofErr w:type="spellEnd"/>
+                            <w:r>
+                              <w:t xml:space="preserve">, Steven </w:t>
+                            </w:r>
+                            <w:proofErr w:type="spellStart"/>
+                            <w:r>
+                              <w:t>Jonscher</w:t>
+                            </w:r>
+                            <w:proofErr w:type="spellEnd"/>
+                            <w:r>
+                              <w:t xml:space="preserve">, </w:t>
+                            </w:r>
+                            <w:r>
+                              <w:t xml:space="preserve">Tim </w:t>
+                            </w:r>
+                            <w:proofErr w:type="spellStart"/>
+                            <w:r>
+                              <w:t>Schierwater</w:t>
+                            </w:r>
+                            <w:proofErr w:type="spellEnd"/>
+                            <w:r>
+                              <w:t xml:space="preserve">, Theo Boltzen und </w:t>
+                            </w:r>
+                            <w:proofErr w:type="spellStart"/>
+                            <w:r>
+                              <w:t>Hayo</w:t>
+                            </w:r>
+                            <w:proofErr w:type="spellEnd"/>
+                            <w:r>
+                              <w:t xml:space="preserve"> </w:t>
+                            </w:r>
+                            <w:proofErr w:type="gramStart"/>
+                            <w:r>
+                              <w:t>Schröter(</w:t>
+                            </w:r>
+                            <w:proofErr w:type="gramEnd"/>
+                            <w:r>
+                              <w:t>Stadtwerke)</w:t>
+                            </w:r>
                           </w:p>
                           <w:p>
                             <w:r>
                               <w:t>Protokollführer:</w:t>
+                            </w:r>
+                            <w:r>
+                              <w:t xml:space="preserve"> Theo Boltzen</w:t>
                             </w:r>
                           </w:p>
                           <w:p/>
@@ -92,22 +152,82 @@
                 <v:stroke joinstyle="miter"/>
                 <v:path gradientshapeok="t" o:connecttype="rect"/>
               </v:shapetype>
-              <v:shape id="Textfeld 1" o:spid="_x0000_s1026" type="#_x0000_t202" style="position:absolute;margin-left:172.3pt;margin-top:.4pt;width:223.5pt;height:101.15pt;z-index:251658240;visibility:visible;mso-wrap-style:square;mso-width-percent:0;mso-height-percent:200;mso-wrap-distance-left:9pt;mso-wrap-distance-top:3.6pt;mso-wrap-distance-right:9pt;mso-wrap-distance-bottom:3.6pt;mso-position-horizontal:right;mso-position-horizontal-relative:margin;mso-position-vertical:absolute;mso-position-vertical-relative:text;mso-width-percent:0;mso-height-percent:200;mso-width-relative:margin;mso-height-relative:margin;v-text-anchor:top" o:gfxdata="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">
+              <v:shape id="Textfeld 1" o:spid="_x0000_s1026" type="#_x0000_t202" style="position:absolute;margin-left:172.3pt;margin-top:.4pt;width:223.5pt;height:101.15pt;z-index:251656704;visibility:visible;mso-wrap-style:square;mso-width-percent:0;mso-height-percent:200;mso-wrap-distance-left:9pt;mso-wrap-distance-top:3.6pt;mso-wrap-distance-right:9pt;mso-wrap-distance-bottom:3.6pt;mso-position-horizontal:right;mso-position-horizontal-relative:margin;mso-position-vertical:absolute;mso-position-vertical-relative:text;mso-width-percent:0;mso-height-percent:200;mso-width-relative:margin;mso-height-relative:margin;v-text-anchor:top" o:gfxdata="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">
                 <v:textbox style="mso-fit-shape-to-text:t">
                   <w:txbxContent>
                     <w:p>
                       <w:r>
                         <w:t>Leitung:</w:t>
                       </w:r>
+                      <w:r>
+                        <w:t xml:space="preserve"> Steven </w:t>
+                      </w:r>
+                      <w:proofErr w:type="spellStart"/>
+                      <w:r>
+                        <w:t>Jonscher</w:t>
+                      </w:r>
+                      <w:proofErr w:type="spellEnd"/>
                     </w:p>
                     <w:p>
                       <w:r>
                         <w:t>Teilnehmer:</w:t>
                       </w:r>
+                      <w:r>
+                        <w:t xml:space="preserve"> </w:t>
+                      </w:r>
+                      <w:r>
+                        <w:t xml:space="preserve">Glen Wider, Finn </w:t>
+                      </w:r>
+                      <w:proofErr w:type="spellStart"/>
+                      <w:r>
+                        <w:t>Mecke</w:t>
+                      </w:r>
+                      <w:proofErr w:type="spellEnd"/>
+                      <w:r>
+                        <w:t xml:space="preserve">, Steven </w:t>
+                      </w:r>
+                      <w:proofErr w:type="spellStart"/>
+                      <w:r>
+                        <w:t>Jonscher</w:t>
+                      </w:r>
+                      <w:proofErr w:type="spellEnd"/>
+                      <w:r>
+                        <w:t xml:space="preserve">, </w:t>
+                      </w:r>
+                      <w:r>
+                        <w:t xml:space="preserve">Tim </w:t>
+                      </w:r>
+                      <w:proofErr w:type="spellStart"/>
+                      <w:r>
+                        <w:t>Schierwater</w:t>
+                      </w:r>
+                      <w:proofErr w:type="spellEnd"/>
+                      <w:r>
+                        <w:t xml:space="preserve">, Theo Boltzen und </w:t>
+                      </w:r>
+                      <w:proofErr w:type="spellStart"/>
+                      <w:r>
+                        <w:t>Hayo</w:t>
+                      </w:r>
+                      <w:proofErr w:type="spellEnd"/>
+                      <w:r>
+                        <w:t xml:space="preserve"> </w:t>
+                      </w:r>
+                      <w:proofErr w:type="gramStart"/>
+                      <w:r>
+                        <w:t>Schröter(</w:t>
+                      </w:r>
+                      <w:proofErr w:type="gramEnd"/>
+                      <w:r>
+                        <w:t>Stadtwerke)</w:t>
+                      </w:r>
                     </w:p>
                     <w:p>
                       <w:r>
                         <w:t>Protokollführer:</w:t>
+                      </w:r>
+                      <w:r>
+                        <w:t xml:space="preserve"> Theo Boltzen</w:t>
                       </w:r>
                     </w:p>
                     <w:p/>
@@ -126,7 +246,7 @@
         <mc:AlternateContent>
           <mc:Choice Requires="wps">
             <w:drawing>
-              <wp:anchor distT="45720" distB="45720" distL="114300" distR="114300" simplePos="0" relativeHeight="251659264" behindDoc="0" locked="0" layoutInCell="1" allowOverlap="1" wp14:anchorId="475DA034" wp14:editId="13E6A2F1">
+              <wp:anchor distT="45720" distB="45720" distL="114300" distR="114300" simplePos="0" relativeHeight="251658752" behindDoc="0" locked="0" layoutInCell="1" allowOverlap="1" wp14:anchorId="475DA034" wp14:editId="13E6A2F1">
                 <wp:simplePos x="0" y="0"/>
                 <wp:positionH relativeFrom="margin">
                   <wp:align>left</wp:align>
@@ -173,15 +293,24 @@
                             <w:r>
                               <w:t>Thema:</w:t>
                             </w:r>
+                            <w:r>
+                              <w:t xml:space="preserve"> Softwareeinsatz und Unterstützungsfragen</w:t>
+                            </w:r>
                           </w:p>
                           <w:p>
                             <w:r>
                               <w:t>Datum/Zeit:</w:t>
                             </w:r>
+                            <w:r>
+                              <w:t xml:space="preserve"> 10.10.2018/ 14 Uhr</w:t>
+                            </w:r>
                           </w:p>
                           <w:p>
                             <w:r>
                               <w:t>Ort:</w:t>
+                            </w:r>
+                            <w:r>
+                              <w:t xml:space="preserve"> Stadtwerke Gebäude 20 Raum 2.1.004</w:t>
                             </w:r>
                           </w:p>
                           <w:p/>
@@ -204,22 +333,31 @@
           </mc:Choice>
           <mc:Fallback>
             <w:pict>
-              <v:shape w14:anchorId="475DA034" id="Textfeld 217" o:spid="_x0000_s1027" type="#_x0000_t202" style="position:absolute;margin-left:0;margin-top:.15pt;width:222pt;height:101.15pt;z-index:251659264;visibility:visible;mso-wrap-style:square;mso-width-percent:0;mso-height-percent:200;mso-wrap-distance-left:9pt;mso-wrap-distance-top:3.6pt;mso-wrap-distance-right:9pt;mso-wrap-distance-bottom:3.6pt;mso-position-horizontal:left;mso-position-horizontal-relative:margin;mso-position-vertical:absolute;mso-position-vertical-relative:text;mso-width-percent:0;mso-height-percent:200;mso-width-relative:margin;mso-height-relative:margin;v-text-anchor:top" o:gfxdata="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">
+              <v:shape w14:anchorId="475DA034" id="Textfeld 217" o:spid="_x0000_s1027" type="#_x0000_t202" style="position:absolute;margin-left:0;margin-top:.15pt;width:222pt;height:101.15pt;z-index:251658752;visibility:visible;mso-wrap-style:square;mso-width-percent:0;mso-height-percent:200;mso-wrap-distance-left:9pt;mso-wrap-distance-top:3.6pt;mso-wrap-distance-right:9pt;mso-wrap-distance-bottom:3.6pt;mso-position-horizontal:left;mso-position-horizontal-relative:margin;mso-position-vertical:absolute;mso-position-vertical-relative:text;mso-width-percent:0;mso-height-percent:200;mso-width-relative:margin;mso-height-relative:margin;v-text-anchor:top" o:gfxdata="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">
                 <v:textbox style="mso-fit-shape-to-text:t">
                   <w:txbxContent>
                     <w:p>
                       <w:r>
                         <w:t>Thema:</w:t>
                       </w:r>
+                      <w:r>
+                        <w:t xml:space="preserve"> Softwareeinsatz und Unterstützungsfragen</w:t>
+                      </w:r>
                     </w:p>
                     <w:p>
                       <w:r>
                         <w:t>Datum/Zeit:</w:t>
                       </w:r>
+                      <w:r>
+                        <w:t xml:space="preserve"> 10.10.2018/ 14 Uhr</w:t>
+                      </w:r>
                     </w:p>
                     <w:p>
                       <w:r>
                         <w:t>Ort:</w:t>
+                      </w:r>
+                      <w:r>
+                        <w:t xml:space="preserve"> Stadtwerke Gebäude 20 Raum 2.1.004</w:t>
                       </w:r>
                     </w:p>
                     <w:p/>
@@ -246,7 +384,10 @@
         </w:numPr>
       </w:pPr>
       <w:r>
-        <w:t>…</w:t>
+        <w:t xml:space="preserve">Absprache </w:t>
+      </w:r>
+      <w:r>
+        <w:t>Softwaretools</w:t>
       </w:r>
     </w:p>
     <w:p>
@@ -258,7 +399,7 @@
         </w:numPr>
       </w:pPr>
       <w:r>
-        <w:t>…</w:t>
+        <w:t>Datenbank</w:t>
       </w:r>
     </w:p>
     <w:p>
@@ -270,7 +411,19 @@
         </w:numPr>
       </w:pPr>
       <w:r>
-        <w:t>…</w:t>
+        <w:t>Farbpalette</w:t>
+      </w:r>
+    </w:p>
+    <w:p>
+      <w:pPr>
+        <w:pStyle w:val="Listenabsatz"/>
+        <w:numPr>
+          <w:ilvl w:val="0"/>
+          <w:numId w:val="1"/>
+        </w:numPr>
+      </w:pPr>
+      <w:r>
+        <w:t>Qualitätssicherung</w:t>
       </w:r>
     </w:p>
     <w:p/>
@@ -282,7 +435,7 @@
         <mc:AlternateContent>
           <mc:Choice Requires="wps">
             <w:drawing>
-              <wp:anchor distT="91440" distB="91440" distL="114300" distR="114300" simplePos="0" relativeHeight="251658240" behindDoc="0" locked="0" layoutInCell="1" allowOverlap="1" wp14:anchorId="6DD7B5F7" wp14:editId="1CF7E3A1">
+              <wp:anchor distT="91440" distB="91440" distL="114300" distR="114300" simplePos="0" relativeHeight="251657728" behindDoc="0" locked="0" layoutInCell="1" allowOverlap="1" wp14:anchorId="6DD7B5F7" wp14:editId="1CF7E3A1">
                 <wp:simplePos x="0" y="0"/>
                 <wp:positionH relativeFrom="margin">
                   <wp:align>right</wp:align>
@@ -335,6 +488,66 @@
                                 <w:sz w:val="24"/>
                               </w:rPr>
                             </w:pPr>
+                            <w:r>
+                              <w:rPr>
+                                <w:i/>
+                                <w:iCs/>
+                                <w:color w:val="4472C4" w:themeColor="accent1"/>
+                                <w:sz w:val="24"/>
+                              </w:rPr>
+                              <w:t xml:space="preserve">Es wird kein Stadtwerkeserver </w:t>
+                            </w:r>
+                            <w:r>
+                              <w:rPr>
+                                <w:i/>
+                                <w:iCs/>
+                                <w:color w:val="4472C4" w:themeColor="accent1"/>
+                                <w:sz w:val="24"/>
+                              </w:rPr>
+                              <w:t>eingebunden</w:t>
+                            </w:r>
+                            <w:r>
+                              <w:rPr>
+                                <w:i/>
+                                <w:iCs/>
+                                <w:color w:val="4472C4" w:themeColor="accent1"/>
+                                <w:sz w:val="24"/>
+                              </w:rPr>
+                              <w:t xml:space="preserve">, sondern mit Testdaten auf einem lokalen Server </w:t>
+                            </w:r>
+                            <w:r>
+                              <w:rPr>
+                                <w:i/>
+                                <w:iCs/>
+                                <w:color w:val="4472C4" w:themeColor="accent1"/>
+                                <w:sz w:val="24"/>
+                              </w:rPr>
+                              <w:t>gearbeitet.</w:t>
+                            </w:r>
+                          </w:p>
+                          <w:p>
+                            <w:pPr>
+                              <w:pBdr>
+                                <w:top w:val="single" w:sz="24" w:space="8" w:color="4472C4" w:themeColor="accent1"/>
+                                <w:bottom w:val="single" w:sz="24" w:space="8" w:color="4472C4" w:themeColor="accent1"/>
+                              </w:pBdr>
+                              <w:spacing w:after="0"/>
+                              <w:rPr>
+                                <w:i/>
+                                <w:iCs/>
+                                <w:color w:val="4472C4" w:themeColor="accent1"/>
+                                <w:sz w:val="24"/>
+                              </w:rPr>
+                            </w:pPr>
+                            <w:r>
+                              <w:rPr>
+                                <w:i/>
+                                <w:iCs/>
+                                <w:color w:val="4472C4" w:themeColor="accent1"/>
+                                <w:sz w:val="24"/>
+                              </w:rPr>
+                              <w:t>Weitere Beschlüsse stehen aus.</w:t>
+                            </w:r>
                           </w:p>
                         </w:txbxContent>
                       </wps:txbx>
@@ -355,7 +568,7 @@
           </mc:Choice>
           <mc:Fallback>
             <w:pict>
-              <v:shape w14:anchorId="6DD7B5F7" id="Textfeld 307" o:spid="_x0000_s1028" type="#_x0000_t202" style="position:absolute;margin-left:402.55pt;margin-top:28.2pt;width:453.75pt;height:45.85pt;z-index:251658240;visibility:visible;mso-wrap-style:square;mso-width-percent:0;mso-height-percent:200;mso-wrap-distance-left:9pt;mso-wrap-distance-top:7.2pt;mso-wrap-distance-right:9pt;mso-wrap-distance-bottom:7.2pt;mso-position-horizontal:right;mso-position-horizontal-relative:margin;mso-position-vertical:absolute;mso-position-vertical-relative:text;mso-width-percent:0;mso-height-percent:200;mso-width-relative:margin;mso-height-relative:margin;v-text-anchor:top" o:gfxdata="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" filled="f" stroked="f">
+              <v:shape w14:anchorId="6DD7B5F7" id="Textfeld 307" o:spid="_x0000_s1028" type="#_x0000_t202" style="position:absolute;margin-left:402.55pt;margin-top:28.2pt;width:453.75pt;height:45.85pt;z-index:251657728;visibility:visible;mso-wrap-style:square;mso-width-percent:0;mso-height-percent:200;mso-wrap-distance-left:9pt;mso-wrap-distance-top:7.2pt;mso-wrap-distance-right:9pt;mso-wrap-distance-bottom:7.2pt;mso-position-horizontal:right;mso-position-horizontal-relative:margin;mso-position-vertical:absolute;mso-position-vertical-relative:text;mso-width-percent:0;mso-height-percent:200;mso-width-relative:margin;mso-height-relative:margin;v-text-anchor:top" o:gfxdata="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" filled="f" stroked="f">
                 <v:textbox style="mso-fit-shape-to-text:t">
                   <w:txbxContent>
                     <w:p>
@@ -372,6 +585,66 @@
                           <w:sz w:val="24"/>
                         </w:rPr>
                       </w:pPr>
+                      <w:r>
+                        <w:rPr>
+                          <w:i/>
+                          <w:iCs/>
+                          <w:color w:val="4472C4" w:themeColor="accent1"/>
+                          <w:sz w:val="24"/>
+                        </w:rPr>
+                        <w:t xml:space="preserve">Es wird kein Stadtwerkeserver </w:t>
+                      </w:r>
+                      <w:r>
+                        <w:rPr>
+                          <w:i/>
+                          <w:iCs/>
+                          <w:color w:val="4472C4" w:themeColor="accent1"/>
+                          <w:sz w:val="24"/>
+                        </w:rPr>
+                        <w:t>eingebunden</w:t>
+                      </w:r>
+                      <w:r>
+                        <w:rPr>
+                          <w:i/>
+                          <w:iCs/>
+                          <w:color w:val="4472C4" w:themeColor="accent1"/>
+                          <w:sz w:val="24"/>
+                        </w:rPr>
+                        <w:t xml:space="preserve">, sondern mit Testdaten auf einem lokalen Server </w:t>
+                      </w:r>
+                      <w:r>
+                        <w:rPr>
+                          <w:i/>
+                          <w:iCs/>
+                          <w:color w:val="4472C4" w:themeColor="accent1"/>
+                          <w:sz w:val="24"/>
+                        </w:rPr>
+                        <w:t>gearbeitet.</w:t>
+                      </w:r>
+                    </w:p>
+                    <w:p>
+                      <w:pPr>
+                        <w:pBdr>
+                          <w:top w:val="single" w:sz="24" w:space="8" w:color="4472C4" w:themeColor="accent1"/>
+                          <w:bottom w:val="single" w:sz="24" w:space="8" w:color="4472C4" w:themeColor="accent1"/>
+                        </w:pBdr>
+                        <w:spacing w:after="0"/>
+                        <w:rPr>
+                          <w:i/>
+                          <w:iCs/>
+                          <w:color w:val="4472C4" w:themeColor="accent1"/>
+                          <w:sz w:val="24"/>
+                        </w:rPr>
+                      </w:pPr>
+                      <w:r>
+                        <w:rPr>
+                          <w:i/>
+                          <w:iCs/>
+                          <w:color w:val="4472C4" w:themeColor="accent1"/>
+                          <w:sz w:val="24"/>
+                        </w:rPr>
+                        <w:t>Weitere Beschlüsse stehen aus.</w:t>
+                      </w:r>
                     </w:p>
                   </w:txbxContent>
                 </v:textbox>
@@ -433,6 +706,9 @@
             <w:pPr>
               <w:spacing w:line="240" w:lineRule="auto"/>
             </w:pPr>
+            <w:r>
+              <w:t>Absprache Softwaretools</w:t>
+            </w:r>
           </w:p>
         </w:tc>
       </w:tr>
@@ -471,6 +747,38 @@
             <w:pPr>
               <w:spacing w:line="240" w:lineRule="auto"/>
             </w:pPr>
+            <w:r>
+              <w:t xml:space="preserve">Können wir Node.js Express und </w:t>
+            </w:r>
+            <w:proofErr w:type="spellStart"/>
+            <w:r>
+              <w:t>React</w:t>
+            </w:r>
+            <w:proofErr w:type="spellEnd"/>
+            <w:r>
+              <w:t xml:space="preserve"> für das Back- und Frontend verwenden?</w:t>
+            </w:r>
+          </w:p>
+          <w:p>
+            <w:pPr>
+              <w:spacing w:line="240" w:lineRule="auto"/>
+            </w:pPr>
+            <w:proofErr w:type="gramStart"/>
+            <w:r>
+              <w:t>Mit welchen Browser</w:t>
+            </w:r>
+            <w:proofErr w:type="gramEnd"/>
+            <w:r>
+              <w:t xml:space="preserve"> wird die Anwendung später benutzt?</w:t>
+            </w:r>
+          </w:p>
+          <w:p>
+            <w:pPr>
+              <w:spacing w:line="240" w:lineRule="auto"/>
+            </w:pPr>
+            <w:r>
+              <w:t>Bekommen wir einen Jira Zugang?</w:t>
+            </w:r>
           </w:p>
         </w:tc>
       </w:tr>
@@ -509,6 +817,17 @@
             <w:pPr>
               <w:spacing w:line="240" w:lineRule="auto"/>
             </w:pPr>
+            <w:r>
+              <w:t>Als Browser ist der Internet Explorer 11 vorinstalliert und wird größtenteils genutzt.</w:t>
+            </w:r>
+          </w:p>
+          <w:p>
+            <w:pPr>
+              <w:spacing w:line="240" w:lineRule="auto"/>
+            </w:pPr>
+            <w:r>
+              <w:t>Bezüglich der restlichen Softwareanforderungen muss es noch Absprachen geben.</w:t>
+            </w:r>
           </w:p>
         </w:tc>
       </w:tr>
@@ -547,6 +866,14 @@
             <w:pPr>
               <w:spacing w:line="240" w:lineRule="auto"/>
             </w:pPr>
+            <w:proofErr w:type="spellStart"/>
+            <w:r>
+              <w:t>Hayo</w:t>
+            </w:r>
+            <w:proofErr w:type="spellEnd"/>
+            <w:r>
+              <w:t xml:space="preserve"> Schröter hält Rücksprache mit Volker Barthel und meldet sich wieder</w:t>
+            </w:r>
           </w:p>
         </w:tc>
       </w:tr>
@@ -598,6 +925,9 @@
             <w:pPr>
               <w:spacing w:line="240" w:lineRule="auto"/>
             </w:pPr>
+            <w:r>
+              <w:t>Datenbank</w:t>
+            </w:r>
           </w:p>
         </w:tc>
       </w:tr>
@@ -636,6 +966,12 @@
             <w:pPr>
               <w:spacing w:line="240" w:lineRule="auto"/>
             </w:pPr>
+            <w:r>
+              <w:t>Um das Projekt in einem bestimmten Rahmen zu halten, soll eine lokale Datenbank mit Testdaten gefüllt und verwendet werden. Diese ersetzt die Anbindung unserer Webanwendung an einen Stadtwerkeserver. Dies war das Ergebnis eines vorherigen Meetings mit Anja Fiedler. Ist die IT</w:t>
+            </w:r>
+            <w:r>
+              <w:t xml:space="preserve"> der Stadtwerke damit einverstanden?</w:t>
+            </w:r>
           </w:p>
         </w:tc>
       </w:tr>
@@ -674,6 +1010,9 @@
             <w:pPr>
               <w:spacing w:line="240" w:lineRule="auto"/>
             </w:pPr>
+            <w:r>
+              <w:t>Keine Einwände seitens der IT</w:t>
+            </w:r>
           </w:p>
         </w:tc>
       </w:tr>
@@ -712,6 +1051,202 @@
             <w:pPr>
               <w:spacing w:line="240" w:lineRule="auto"/>
             </w:pPr>
+            <w:r>
+              <w:t>Das Lastenheft muss entsprechend angepasst werden</w:t>
+            </w:r>
+          </w:p>
+        </w:tc>
+      </w:tr>
+    </w:tbl>
+    <w:p/>
+    <w:p>
+      <w:pPr>
+        <w:spacing w:line="259" w:lineRule="auto"/>
+      </w:pPr>
+      <w:r>
+        <w:br w:type="page"/>
+      </w:r>
+    </w:p>
+    <w:tbl>
+      <w:tblPr>
+        <w:tblStyle w:val="Tabellenraster"/>
+        <w:tblW w:w="0" w:type="auto"/>
+        <w:tblInd w:w="0" w:type="dxa"/>
+        <w:tblLook w:val="04A0" w:firstRow="1" w:lastRow="0" w:firstColumn="1" w:lastColumn="0" w:noHBand="0" w:noVBand="1"/>
+      </w:tblPr>
+      <w:tblGrid>
+        <w:gridCol w:w="1413"/>
+        <w:gridCol w:w="7649"/>
+      </w:tblGrid>
+      <w:tr>
+        <w:tc>
+          <w:tcPr>
+            <w:tcW w:w="1413" w:type="dxa"/>
+            <w:tcBorders>
+              <w:top w:val="single" w:sz="4" w:space="0" w:color="auto"/>
+              <w:left w:val="single" w:sz="4" w:space="0" w:color="auto"/>
+              <w:bottom w:val="single" w:sz="4" w:space="0" w:color="auto"/>
+              <w:right w:val="single" w:sz="4" w:space="0" w:color="auto"/>
+            </w:tcBorders>
+            <w:hideMark/>
+          </w:tcPr>
+          <w:p>
+            <w:pPr>
+              <w:spacing w:line="240" w:lineRule="auto"/>
+            </w:pPr>
+            <w:bookmarkStart w:id="0" w:name="_GoBack"/>
+            <w:bookmarkEnd w:id="0"/>
+            <w:r>
+              <w:lastRenderedPageBreak/>
+              <w:t>Top 3</w:t>
+            </w:r>
+          </w:p>
+        </w:tc>
+        <w:tc>
+          <w:tcPr>
+            <w:tcW w:w="7649" w:type="dxa"/>
+            <w:tcBorders>
+              <w:top w:val="single" w:sz="4" w:space="0" w:color="auto"/>
+              <w:left w:val="single" w:sz="4" w:space="0" w:color="auto"/>
+              <w:bottom w:val="single" w:sz="4" w:space="0" w:color="auto"/>
+              <w:right w:val="single" w:sz="4" w:space="0" w:color="auto"/>
+            </w:tcBorders>
+          </w:tcPr>
+          <w:p>
+            <w:pPr>
+              <w:spacing w:line="240" w:lineRule="auto"/>
+            </w:pPr>
+            <w:r>
+              <w:t>Farbpalette</w:t>
+            </w:r>
+          </w:p>
+        </w:tc>
+      </w:tr>
+      <w:tr>
+        <w:tc>
+          <w:tcPr>
+            <w:tcW w:w="1413" w:type="dxa"/>
+            <w:tcBorders>
+              <w:top w:val="single" w:sz="4" w:space="0" w:color="auto"/>
+              <w:left w:val="single" w:sz="4" w:space="0" w:color="auto"/>
+              <w:bottom w:val="single" w:sz="4" w:space="0" w:color="auto"/>
+              <w:right w:val="single" w:sz="4" w:space="0" w:color="auto"/>
+            </w:tcBorders>
+            <w:hideMark/>
+          </w:tcPr>
+          <w:p>
+            <w:pPr>
+              <w:spacing w:line="240" w:lineRule="auto"/>
+            </w:pPr>
+            <w:r>
+              <w:t>Diskussion</w:t>
+            </w:r>
+          </w:p>
+        </w:tc>
+        <w:tc>
+          <w:tcPr>
+            <w:tcW w:w="7649" w:type="dxa"/>
+            <w:tcBorders>
+              <w:top w:val="single" w:sz="4" w:space="0" w:color="auto"/>
+              <w:left w:val="single" w:sz="4" w:space="0" w:color="auto"/>
+              <w:bottom w:val="single" w:sz="4" w:space="0" w:color="auto"/>
+              <w:right w:val="single" w:sz="4" w:space="0" w:color="auto"/>
+            </w:tcBorders>
+          </w:tcPr>
+          <w:p>
+            <w:pPr>
+              <w:spacing w:line="240" w:lineRule="auto"/>
+            </w:pPr>
+            <w:r>
+              <w:t>Gibt es eine Farbpalette der Stadtwerke um ein passendes Design im Frontend umsetzen zu können?</w:t>
+            </w:r>
+          </w:p>
+        </w:tc>
+      </w:tr>
+      <w:tr>
+        <w:tc>
+          <w:tcPr>
+            <w:tcW w:w="1413" w:type="dxa"/>
+            <w:tcBorders>
+              <w:top w:val="single" w:sz="4" w:space="0" w:color="auto"/>
+              <w:left w:val="single" w:sz="4" w:space="0" w:color="auto"/>
+              <w:bottom w:val="single" w:sz="4" w:space="0" w:color="auto"/>
+              <w:right w:val="single" w:sz="4" w:space="0" w:color="auto"/>
+            </w:tcBorders>
+            <w:hideMark/>
+          </w:tcPr>
+          <w:p>
+            <w:pPr>
+              <w:spacing w:line="240" w:lineRule="auto"/>
+            </w:pPr>
+            <w:r>
+              <w:t>Ergebnis</w:t>
+            </w:r>
+          </w:p>
+        </w:tc>
+        <w:tc>
+          <w:tcPr>
+            <w:tcW w:w="7649" w:type="dxa"/>
+            <w:tcBorders>
+              <w:top w:val="single" w:sz="4" w:space="0" w:color="auto"/>
+              <w:left w:val="single" w:sz="4" w:space="0" w:color="auto"/>
+              <w:bottom w:val="single" w:sz="4" w:space="0" w:color="auto"/>
+              <w:right w:val="single" w:sz="4" w:space="0" w:color="auto"/>
+            </w:tcBorders>
+          </w:tcPr>
+          <w:p>
+            <w:pPr>
+              <w:spacing w:line="240" w:lineRule="auto"/>
+            </w:pPr>
+            <w:r>
+              <w:t>Eine Farbpalette ist vorhanden.</w:t>
+            </w:r>
+          </w:p>
+        </w:tc>
+      </w:tr>
+      <w:tr>
+        <w:tc>
+          <w:tcPr>
+            <w:tcW w:w="1413" w:type="dxa"/>
+            <w:tcBorders>
+              <w:top w:val="single" w:sz="4" w:space="0" w:color="auto"/>
+              <w:left w:val="single" w:sz="4" w:space="0" w:color="auto"/>
+              <w:bottom w:val="single" w:sz="4" w:space="0" w:color="auto"/>
+              <w:right w:val="single" w:sz="4" w:space="0" w:color="auto"/>
+            </w:tcBorders>
+            <w:hideMark/>
+          </w:tcPr>
+          <w:p>
+            <w:pPr>
+              <w:spacing w:line="240" w:lineRule="auto"/>
+            </w:pPr>
+            <w:r>
+              <w:t>Aufgabe</w:t>
+            </w:r>
+          </w:p>
+        </w:tc>
+        <w:tc>
+          <w:tcPr>
+            <w:tcW w:w="7649" w:type="dxa"/>
+            <w:tcBorders>
+              <w:top w:val="single" w:sz="4" w:space="0" w:color="auto"/>
+              <w:left w:val="single" w:sz="4" w:space="0" w:color="auto"/>
+              <w:bottom w:val="single" w:sz="4" w:space="0" w:color="auto"/>
+              <w:right w:val="single" w:sz="4" w:space="0" w:color="auto"/>
+            </w:tcBorders>
+          </w:tcPr>
+          <w:p>
+            <w:pPr>
+              <w:spacing w:line="240" w:lineRule="auto"/>
+            </w:pPr>
+            <w:proofErr w:type="spellStart"/>
+            <w:r>
+              <w:t>Hayo</w:t>
+            </w:r>
+            <w:proofErr w:type="spellEnd"/>
+            <w:r>
+              <w:t xml:space="preserve"> Schröter stellt sie dem Projektteam zur Verfügung.</w:t>
+            </w:r>
           </w:p>
         </w:tc>
       </w:tr>
@@ -763,6 +1298,9 @@
             <w:pPr>
               <w:spacing w:line="240" w:lineRule="auto"/>
             </w:pPr>
+            <w:r>
+              <w:t>Qualitätssicherung</w:t>
+            </w:r>
           </w:p>
         </w:tc>
       </w:tr>
@@ -801,6 +1339,9 @@
             <w:pPr>
               <w:spacing w:line="240" w:lineRule="auto"/>
             </w:pPr>
+            <w:r>
+              <w:t>Um die Qualität der Software und die Datenschutzrichtlinien zu überwachen muss jemand von den Stadtwerken am Prozess der Entwicklung teilhaben. Außerdem muss es jemanden geben, der nach Abschluss unseres Projektes die Weiterentwicklung übernimmt, um die Benutzbarkeit der Software sicherzustellen.</w:t>
+            </w:r>
           </w:p>
         </w:tc>
       </w:tr>
@@ -839,6 +1380,14 @@
             <w:pPr>
               <w:spacing w:line="240" w:lineRule="auto"/>
             </w:pPr>
+            <w:proofErr w:type="spellStart"/>
+            <w:r>
+              <w:t>Hayo</w:t>
+            </w:r>
+            <w:proofErr w:type="spellEnd"/>
+            <w:r>
+              <w:t xml:space="preserve"> Schröter und Volker Barthel besprechen dies.</w:t>
+            </w:r>
           </w:p>
         </w:tc>
       </w:tr>
@@ -877,15 +1426,15 @@
             <w:pPr>
               <w:spacing w:line="240" w:lineRule="auto"/>
             </w:pPr>
+            <w:r>
+              <w:t>Ein Ergebnis wird dem Projektteam mitgeteilt.</w:t>
+            </w:r>
           </w:p>
         </w:tc>
       </w:tr>
     </w:tbl>
     <w:p/>
-    <w:p>
-      <w:bookmarkStart w:id="0" w:name="_GoBack"/>
-      <w:bookmarkEnd w:id="0"/>
-    </w:p>
+    <w:p/>
     <w:sectPr>
       <w:pgSz w:w="11906" w:h="16838"/>
       <w:pgMar w:top="1417" w:right="1417" w:bottom="1134" w:left="1417" w:header="708" w:footer="708" w:gutter="0"/>

</xml_diff>